<commit_message>
Adding note to interview and instructions about including additional docs
</commit_message>
<xml_diff>
--- a/docassemble/DebtValidationLetter/data/templates/Next_Steps_Debt_Validation_Letter.docx
+++ b/docassemble/DebtValidationLetter/data/templates/Next_Steps_Debt_Validation_Letter.docx
@@ -12,7 +12,7 @@
           <w:noProof/>
         </w:rPr>
         <w:drawing>
-          <wp:inline distT="0" distB="0" distL="0" distR="0" wp14:anchorId="4A0C382F" wp14:editId="50E7B57D">
+          <wp:inline distT="0" distB="0" distL="0" distR="0" wp14:anchorId="4A0C382F" wp14:editId="2157FD70">
             <wp:extent cx="1028700" cy="1028700"/>
             <wp:effectExtent l="0" t="0" r="0" b="0"/>
             <wp:docPr id="1792777419" name="Picture 2" descr="A logo with a moose and text&#10;&#10;Description automatically generated"/>
@@ -128,18 +128,8 @@
           <w:sz w:val="24"/>
           <w:szCs w:val="24"/>
         </w:rPr>
-        <w:t xml:space="preserve">Prepared on </w:t>
-      </w:r>
-      <w:proofErr w:type="gramStart"/>
-      <w:r>
-        <w:rPr>
-          <w:rFonts w:ascii="Aptos" w:hAnsi="Aptos"/>
-          <w:sz w:val="24"/>
-          <w:szCs w:val="24"/>
-        </w:rPr>
-        <w:t xml:space="preserve">{{ </w:t>
-      </w:r>
-      <w:proofErr w:type="spellStart"/>
+        <w:t xml:space="preserve">Prepared on {{ </w:t>
+      </w:r>
       <w:r>
         <w:rPr>
           <w:rFonts w:ascii="Aptos" w:eastAsia="Times New Roman" w:hAnsi="Aptos"/>
@@ -147,27 +137,7 @@
           <w:sz w:val="24"/>
           <w:szCs w:val="24"/>
         </w:rPr>
-        <w:t>format</w:t>
-      </w:r>
-      <w:proofErr w:type="gramEnd"/>
-      <w:r>
-        <w:rPr>
-          <w:rFonts w:ascii="Aptos" w:eastAsia="Times New Roman" w:hAnsi="Aptos"/>
-          <w:bCs/>
-          <w:sz w:val="24"/>
-          <w:szCs w:val="24"/>
-        </w:rPr>
-        <w:t>_date</w:t>
-      </w:r>
-      <w:proofErr w:type="spellEnd"/>
-      <w:r>
-        <w:rPr>
-          <w:rFonts w:ascii="Aptos" w:eastAsia="Times New Roman" w:hAnsi="Aptos"/>
-          <w:bCs/>
-          <w:sz w:val="24"/>
-          <w:szCs w:val="24"/>
-        </w:rPr>
-        <w:t xml:space="preserve">(today()) </w:t>
+        <w:t xml:space="preserve">format_date(today()) </w:t>
       </w:r>
       <w:r>
         <w:rPr>
@@ -337,23 +307,28 @@
           <w:sz w:val="24"/>
           <w:szCs w:val="24"/>
         </w:rPr>
-        <w:t xml:space="preserve">Send your letter to the debt collector! Make sure you keep a copy </w:t>
-      </w:r>
-      <w:proofErr w:type="gramStart"/>
-      <w:r>
-        <w:rPr>
-          <w:sz w:val="24"/>
-          <w:szCs w:val="24"/>
-        </w:rPr>
-        <w:t>for</w:t>
-      </w:r>
-      <w:proofErr w:type="gramEnd"/>
-      <w:r>
-        <w:rPr>
-          <w:sz w:val="24"/>
-          <w:szCs w:val="24"/>
-        </w:rPr>
-        <w:t xml:space="preserve"> your own records – either in print or digitally.</w:t>
+        <w:t xml:space="preserve">Gather any documents that show you do not owe the debt or the amount they are trying to collect. </w:t>
+      </w:r>
+      <w:r>
+        <w:rPr>
+          <w:sz w:val="24"/>
+          <w:szCs w:val="24"/>
+        </w:rPr>
+        <w:t xml:space="preserve">You can include </w:t>
+      </w:r>
+      <w:r>
+        <w:rPr>
+          <w:sz w:val="24"/>
+          <w:szCs w:val="24"/>
+        </w:rPr>
+        <w:t>copies</w:t>
+      </w:r>
+      <w:r>
+        <w:rPr>
+          <w:sz w:val="24"/>
+          <w:szCs w:val="24"/>
+        </w:rPr>
+        <w:t xml:space="preserve"> with your letter when you send it to the collector. Examples could include proof of payment, proof you had your identity stolen and reported it to the creditor, or proof that you are not the account holder.</w:t>
       </w:r>
     </w:p>
     <w:p>
@@ -368,21 +343,33 @@
           <w:szCs w:val="24"/>
         </w:rPr>
       </w:pPr>
-      <w:proofErr w:type="gramStart"/>
-      <w:r>
-        <w:rPr>
-          <w:sz w:val="24"/>
-          <w:szCs w:val="24"/>
-        </w:rPr>
-        <w:t>Wait</w:t>
-      </w:r>
-      <w:proofErr w:type="gramEnd"/>
-      <w:r>
-        <w:rPr>
-          <w:sz w:val="24"/>
-          <w:szCs w:val="24"/>
-        </w:rPr>
-        <w:t xml:space="preserve"> for a response from the debt collector. Read anything they send you carefully – and go from there. Depending on your situation, we may have other tools and resources that can help you figure out what to do next!</w:t>
+      <w:r>
+        <w:rPr>
+          <w:sz w:val="24"/>
+          <w:szCs w:val="24"/>
+        </w:rPr>
+        <w:t>Send your letter to the debt collector! Make sure you keep a copy for your own records – either in print or digitally.</w:t>
+      </w:r>
+    </w:p>
+    <w:p>
+      <w:pPr>
+        <w:pStyle w:val="ListParagraph"/>
+        <w:numPr>
+          <w:ilvl w:val="0"/>
+          <w:numId w:val="2"/>
+        </w:numPr>
+        <w:rPr>
+          <w:sz w:val="24"/>
+          <w:szCs w:val="24"/>
+        </w:rPr>
+      </w:pPr>
+      <w:r>
+        <w:rPr>
+          <w:sz w:val="24"/>
+          <w:szCs w:val="24"/>
+        </w:rPr>
+        <w:lastRenderedPageBreak/>
+        <w:t>Wait for a response from the debt collector. Read anything they send you carefully – and go from there. Depending on your situation, we may have other tools and resources that can help you figure out what to do next!</w:t>
       </w:r>
     </w:p>
     <w:p>
@@ -410,7 +397,6 @@
           <w:sz w:val="36"/>
           <w:szCs w:val="36"/>
         </w:rPr>
-        <w:lastRenderedPageBreak/>
         <w:t>More resources</w:t>
       </w:r>
     </w:p>
@@ -426,23 +412,7 @@
           <w:sz w:val="24"/>
           <w:szCs w:val="24"/>
         </w:rPr>
-        <w:t xml:space="preserve">Many </w:t>
-      </w:r>
-      <w:proofErr w:type="gramStart"/>
-      <w:r>
-        <w:rPr>
-          <w:sz w:val="24"/>
-          <w:szCs w:val="24"/>
-        </w:rPr>
-        <w:t>times</w:t>
-      </w:r>
-      <w:proofErr w:type="gramEnd"/>
-      <w:r>
-        <w:rPr>
-          <w:sz w:val="24"/>
-          <w:szCs w:val="24"/>
-        </w:rPr>
-        <w:t xml:space="preserve"> a letter reminding a </w:t>
+        <w:t xml:space="preserve">Many times a letter reminding a </w:t>
       </w:r>
       <w:r>
         <w:rPr>
@@ -717,23 +687,7 @@
           <w:sz w:val="24"/>
           <w:szCs w:val="24"/>
         </w:rPr>
-        <w:t xml:space="preserve">Pine Tree Legal Assistance offers free help with many civil legal issues like rental housing problems, debt collection, problems with public benefits, and more – if you need legal </w:t>
-      </w:r>
-      <w:proofErr w:type="gramStart"/>
-      <w:r>
-        <w:rPr>
-          <w:sz w:val="24"/>
-          <w:szCs w:val="24"/>
-        </w:rPr>
-        <w:t>help</w:t>
-      </w:r>
-      <w:proofErr w:type="gramEnd"/>
-      <w:r>
-        <w:rPr>
-          <w:sz w:val="24"/>
-          <w:szCs w:val="24"/>
-        </w:rPr>
-        <w:t xml:space="preserve"> you can </w:t>
+        <w:t xml:space="preserve">Pine Tree Legal Assistance offers free help with many civil legal issues like rental housing problems, debt collection, problems with public benefits, and more – if you need legal help you can </w:t>
       </w:r>
       <w:hyperlink r:id="rId14" w:history="1">
         <w:r>
@@ -1961,6 +1915,7 @@
   <w:style w:type="character" w:default="1" w:styleId="DefaultParagraphFont">
     <w:name w:val="Default Paragraph Font"/>
     <w:uiPriority w:val="1"/>
+    <w:semiHidden/>
     <w:unhideWhenUsed/>
   </w:style>
   <w:style w:type="table" w:default="1" w:styleId="TableNormal">
@@ -2623,6 +2578,26 @@
 </file>
 
 <file path=customXml/item1.xml><?xml version="1.0" encoding="utf-8"?>
+<p:properties xmlns:p="http://schemas.microsoft.com/office/2006/metadata/properties" xmlns:xsi="http://www.w3.org/2001/XMLSchema-instance" xmlns:pc="http://schemas.microsoft.com/office/infopath/2007/PartnerControls">
+  <documentManagement>
+    <lcf76f155ced4ddcb4097134ff3c332f xmlns="fe089279-cce7-4507-8e0a-26cf680cd51b">
+      <Terms xmlns="http://schemas.microsoft.com/office/infopath/2007/PartnerControls"/>
+    </lcf76f155ced4ddcb4097134ff3c332f>
+    <TaxCatchAll xmlns="502fd2cd-f14c-4760-9a26-64de99db65d4"/>
+  </documentManagement>
+</p:properties>
+</file>
+
+<file path=customXml/item2.xml><?xml version="1.0" encoding="utf-8"?>
+<?mso-contentType ?>
+<FormTemplates xmlns="http://schemas.microsoft.com/sharepoint/v3/contenttype/forms">
+  <Display>DocumentLibraryForm</Display>
+  <Edit>DocumentLibraryForm</Edit>
+  <New>DocumentLibraryForm</New>
+</FormTemplates>
+</file>
+
+<file path=customXml/item3.xml><?xml version="1.0" encoding="utf-8"?>
 <ct:contentTypeSchema xmlns:ct="http://schemas.microsoft.com/office/2006/metadata/contentType" xmlns:ma="http://schemas.microsoft.com/office/2006/metadata/properties/metaAttributes" ct:_="" ma:_="" ma:contentTypeName="Document" ma:contentTypeID="0x01010094EA8CCF0820424FA50DCE49C2FD25FF" ma:contentTypeVersion="16" ma:contentTypeDescription="Create a new document." ma:contentTypeScope="" ma:versionID="5aef4472ac4e3fcdb8dc00a0155301b2">
   <xsd:schema xmlns:xsd="http://www.w3.org/2001/XMLSchema" xmlns:xs="http://www.w3.org/2001/XMLSchema" xmlns:p="http://schemas.microsoft.com/office/2006/metadata/properties" xmlns:ns2="fe089279-cce7-4507-8e0a-26cf680cd51b" xmlns:ns3="502fd2cd-f14c-4760-9a26-64de99db65d4" targetNamespace="http://schemas.microsoft.com/office/2006/metadata/properties" ma:root="true" ma:fieldsID="a19b0468e3e7c12f12ac709368259b03" ns2:_="" ns3:_="">
     <xsd:import namespace="fe089279-cce7-4507-8e0a-26cf680cd51b"/>
@@ -2865,27 +2840,26 @@
 </ct:contentTypeSchema>
 </file>
 
-<file path=customXml/item2.xml><?xml version="1.0" encoding="utf-8"?>
-<?mso-contentType ?>
-<FormTemplates xmlns="http://schemas.microsoft.com/sharepoint/v3/contenttype/forms">
-  <Display>DocumentLibraryForm</Display>
-  <Edit>DocumentLibraryForm</Edit>
-  <New>DocumentLibraryForm</New>
-</FormTemplates>
+<file path=customXml/itemProps1.xml><?xml version="1.0" encoding="utf-8"?>
+<ds:datastoreItem xmlns:ds="http://schemas.openxmlformats.org/officeDocument/2006/customXml" ds:itemID="{276D0987-6777-49AE-810A-E1B5F4B33DCD}">
+  <ds:schemaRefs>
+    <ds:schemaRef ds:uri="http://schemas.microsoft.com/office/2006/metadata/properties"/>
+    <ds:schemaRef ds:uri="http://schemas.microsoft.com/office/infopath/2007/PartnerControls"/>
+    <ds:schemaRef ds:uri="fe089279-cce7-4507-8e0a-26cf680cd51b"/>
+    <ds:schemaRef ds:uri="502fd2cd-f14c-4760-9a26-64de99db65d4"/>
+  </ds:schemaRefs>
+</ds:datastoreItem>
 </file>
 
-<file path=customXml/item3.xml><?xml version="1.0" encoding="utf-8"?>
-<p:properties xmlns:p="http://schemas.microsoft.com/office/2006/metadata/properties" xmlns:xsi="http://www.w3.org/2001/XMLSchema-instance" xmlns:pc="http://schemas.microsoft.com/office/infopath/2007/PartnerControls">
-  <documentManagement>
-    <lcf76f155ced4ddcb4097134ff3c332f xmlns="fe089279-cce7-4507-8e0a-26cf680cd51b">
-      <Terms xmlns="http://schemas.microsoft.com/office/infopath/2007/PartnerControls"/>
-    </lcf76f155ced4ddcb4097134ff3c332f>
-    <TaxCatchAll xmlns="502fd2cd-f14c-4760-9a26-64de99db65d4"/>
-  </documentManagement>
-</p:properties>
+<file path=customXml/itemProps2.xml><?xml version="1.0" encoding="utf-8"?>
+<ds:datastoreItem xmlns:ds="http://schemas.openxmlformats.org/officeDocument/2006/customXml" ds:itemID="{E3F411BB-B5F0-451B-A62C-C1C14099720B}">
+  <ds:schemaRefs>
+    <ds:schemaRef ds:uri="http://schemas.microsoft.com/sharepoint/v3/contenttype/forms"/>
+  </ds:schemaRefs>
+</ds:datastoreItem>
 </file>
 
-<file path=customXml/itemProps1.xml><?xml version="1.0" encoding="utf-8"?>
+<file path=customXml/itemProps3.xml><?xml version="1.0" encoding="utf-8"?>
 <ds:datastoreItem xmlns:ds="http://schemas.openxmlformats.org/officeDocument/2006/customXml" ds:itemID="{02D42273-D26F-406F-9200-0D010C514E02}">
   <ds:schemaRefs>
     <ds:schemaRef ds:uri="http://schemas.microsoft.com/office/2006/metadata/contentType"/>
@@ -2902,29 +2876,4 @@
     <ds:schemaRef ds:uri="http://schemas.microsoft.com/internal/obd"/>
   </ds:schemaRefs>
 </ds:datastoreItem>
-</file>
-
-<file path=customXml/itemProps2.xml><?xml version="1.0" encoding="utf-8"?>
-<ds:datastoreItem xmlns:ds="http://schemas.openxmlformats.org/officeDocument/2006/customXml" ds:itemID="{E3F411BB-B5F0-451B-A62C-C1C14099720B}">
-  <ds:schemaRefs>
-    <ds:schemaRef ds:uri="http://schemas.microsoft.com/sharepoint/v3/contenttype/forms"/>
-  </ds:schemaRefs>
-</ds:datastoreItem>
-</file>
-
-<file path=customXml/itemProps3.xml><?xml version="1.0" encoding="utf-8"?>
-<ds:datastoreItem xmlns:ds="http://schemas.openxmlformats.org/officeDocument/2006/customXml" ds:itemID="{276D0987-6777-49AE-810A-E1B5F4B33DCD}">
-  <ds:schemaRefs>
-    <ds:schemaRef ds:uri="http://schemas.openxmlformats.org/package/2006/metadata/core-properties"/>
-    <ds:schemaRef ds:uri="http://schemas.microsoft.com/office/infopath/2007/PartnerControls"/>
-    <ds:schemaRef ds:uri="http://purl.org/dc/elements/1.1/"/>
-    <ds:schemaRef ds:uri="http://schemas.microsoft.com/office/2006/documentManagement/types"/>
-    <ds:schemaRef ds:uri="http://purl.org/dc/terms/"/>
-    <ds:schemaRef ds:uri="http://www.w3.org/XML/1998/namespace"/>
-    <ds:schemaRef ds:uri="http://schemas.microsoft.com/office/2006/metadata/properties"/>
-    <ds:schemaRef ds:uri="502fd2cd-f14c-4760-9a26-64de99db65d4"/>
-    <ds:schemaRef ds:uri="fe089279-cce7-4507-8e0a-26cf680cd51b"/>
-    <ds:schemaRef ds:uri="http://purl.org/dc/dcmitype/"/>
-  </ds:schemaRefs>
-</ds:datastoreItem>
 </file>
</xml_diff>

<commit_message>
Final checks, updating links in interview and templates for live
</commit_message>
<xml_diff>
--- a/docassemble/DebtValidationLetter/data/templates/Next_Steps_Debt_Validation_Letter.docx
+++ b/docassemble/DebtValidationLetter/data/templates/Next_Steps_Debt_Validation_Letter.docx
@@ -12,7 +12,7 @@
           <w:noProof/>
         </w:rPr>
         <w:drawing>
-          <wp:inline distT="0" distB="0" distL="0" distR="0" wp14:anchorId="4A0C382F" wp14:editId="2157FD70">
+          <wp:inline distT="0" distB="0" distL="0" distR="0" wp14:anchorId="4A0C382F" wp14:editId="2BEAB0B3">
             <wp:extent cx="1028700" cy="1028700"/>
             <wp:effectExtent l="0" t="0" r="0" b="0"/>
             <wp:docPr id="1792777419" name="Picture 2" descr="A logo with a moose and text&#10;&#10;Description automatically generated"/>
@@ -130,6 +130,7 @@
         </w:rPr>
         <w:t xml:space="preserve">Prepared on {{ </w:t>
       </w:r>
+      <w:proofErr w:type="spellStart"/>
       <w:r>
         <w:rPr>
           <w:rFonts w:ascii="Aptos" w:eastAsia="Times New Roman" w:hAnsi="Aptos"/>
@@ -137,7 +138,17 @@
           <w:sz w:val="24"/>
           <w:szCs w:val="24"/>
         </w:rPr>
-        <w:t xml:space="preserve">format_date(today()) </w:t>
+        <w:t>format_date</w:t>
+      </w:r>
+      <w:proofErr w:type="spellEnd"/>
+      <w:r>
+        <w:rPr>
+          <w:rFonts w:ascii="Aptos" w:eastAsia="Times New Roman" w:hAnsi="Aptos"/>
+          <w:bCs/>
+          <w:sz w:val="24"/>
+          <w:szCs w:val="24"/>
+        </w:rPr>
+        <w:t xml:space="preserve">(today()) </w:t>
       </w:r>
       <w:r>
         <w:rPr>
@@ -2578,6 +2589,15 @@
 </file>
 
 <file path=customXml/item1.xml><?xml version="1.0" encoding="utf-8"?>
+<?mso-contentType ?>
+<FormTemplates xmlns="http://schemas.microsoft.com/sharepoint/v3/contenttype/forms">
+  <Display>DocumentLibraryForm</Display>
+  <Edit>DocumentLibraryForm</Edit>
+  <New>DocumentLibraryForm</New>
+</FormTemplates>
+</file>
+
+<file path=customXml/item2.xml><?xml version="1.0" encoding="utf-8"?>
 <p:properties xmlns:p="http://schemas.microsoft.com/office/2006/metadata/properties" xmlns:xsi="http://www.w3.org/2001/XMLSchema-instance" xmlns:pc="http://schemas.microsoft.com/office/infopath/2007/PartnerControls">
   <documentManagement>
     <lcf76f155ced4ddcb4097134ff3c332f xmlns="fe089279-cce7-4507-8e0a-26cf680cd51b">
@@ -2586,15 +2606,6 @@
     <TaxCatchAll xmlns="502fd2cd-f14c-4760-9a26-64de99db65d4"/>
   </documentManagement>
 </p:properties>
-</file>
-
-<file path=customXml/item2.xml><?xml version="1.0" encoding="utf-8"?>
-<?mso-contentType ?>
-<FormTemplates xmlns="http://schemas.microsoft.com/sharepoint/v3/contenttype/forms">
-  <Display>DocumentLibraryForm</Display>
-  <Edit>DocumentLibraryForm</Edit>
-  <New>DocumentLibraryForm</New>
-</FormTemplates>
 </file>
 
 <file path=customXml/item3.xml><?xml version="1.0" encoding="utf-8"?>
@@ -2841,20 +2852,20 @@
 </file>
 
 <file path=customXml/itemProps1.xml><?xml version="1.0" encoding="utf-8"?>
+<ds:datastoreItem xmlns:ds="http://schemas.openxmlformats.org/officeDocument/2006/customXml" ds:itemID="{E3F411BB-B5F0-451B-A62C-C1C14099720B}">
+  <ds:schemaRefs>
+    <ds:schemaRef ds:uri="http://schemas.microsoft.com/sharepoint/v3/contenttype/forms"/>
+  </ds:schemaRefs>
+</ds:datastoreItem>
+</file>
+
+<file path=customXml/itemProps2.xml><?xml version="1.0" encoding="utf-8"?>
 <ds:datastoreItem xmlns:ds="http://schemas.openxmlformats.org/officeDocument/2006/customXml" ds:itemID="{276D0987-6777-49AE-810A-E1B5F4B33DCD}">
   <ds:schemaRefs>
     <ds:schemaRef ds:uri="http://schemas.microsoft.com/office/2006/metadata/properties"/>
     <ds:schemaRef ds:uri="http://schemas.microsoft.com/office/infopath/2007/PartnerControls"/>
     <ds:schemaRef ds:uri="fe089279-cce7-4507-8e0a-26cf680cd51b"/>
     <ds:schemaRef ds:uri="502fd2cd-f14c-4760-9a26-64de99db65d4"/>
-  </ds:schemaRefs>
-</ds:datastoreItem>
-</file>
-
-<file path=customXml/itemProps2.xml><?xml version="1.0" encoding="utf-8"?>
-<ds:datastoreItem xmlns:ds="http://schemas.openxmlformats.org/officeDocument/2006/customXml" ds:itemID="{E3F411BB-B5F0-451B-A62C-C1C14099720B}">
-  <ds:schemaRefs>
-    <ds:schemaRef ds:uri="http://schemas.microsoft.com/sharepoint/v3/contenttype/forms"/>
   </ds:schemaRefs>
 </ds:datastoreItem>
 </file>

</xml_diff>